<commit_message>
added project assignment files
</commit_message>
<xml_diff>
--- a/Homework/HW3_Phoenix/HW3_Phoenix.docx
+++ b/Homework/HW3_Phoenix/HW3_Phoenix.docx
@@ -1394,13 +1394,23 @@
               </w:rPr>
               <w:t>(</w:t>
             </w:r>
+            <w:proofErr w:type="spellStart"/>
             <w:r>
               <w:rPr>
                 <w:rFonts w:asciiTheme="minorBidi" w:hAnsiTheme="minorBidi"/>
                 <w:rtl/>
                 <w:lang w:bidi="he"/>
               </w:rPr>
-              <w:t xml:space="preserve">acceptance </w:t>
+              <w:t>acceptance</w:t>
+            </w:r>
+            <w:proofErr w:type="spellEnd"/>
+            <w:r>
+              <w:rPr>
+                <w:rFonts w:asciiTheme="minorBidi" w:hAnsiTheme="minorBidi"/>
+                <w:rtl/>
+                <w:lang w:bidi="he"/>
+              </w:rPr>
+              <w:t xml:space="preserve"> </w:t>
             </w:r>
             <w:proofErr w:type="spellStart"/>
             <w:r>
@@ -1778,6 +1788,7 @@
               </w:rPr>
               <w:t>(</w:t>
             </w:r>
+            <w:proofErr w:type="spellStart"/>
             <w:r>
               <w:rPr>
                 <w:i/>
@@ -1785,7 +1796,17 @@
                 <w:rtl/>
                 <w:lang w:bidi="he"/>
               </w:rPr>
-              <w:t xml:space="preserve">backend </w:t>
+              <w:t>backend</w:t>
+            </w:r>
+            <w:proofErr w:type="spellEnd"/>
+            <w:r>
+              <w:rPr>
+                <w:i/>
+                <w:iCs/>
+                <w:rtl/>
+                <w:lang w:bidi="he"/>
+              </w:rPr>
+              <w:t xml:space="preserve"> </w:t>
             </w:r>
             <w:proofErr w:type="spellStart"/>
             <w:r>
@@ -5496,7 +5517,7 @@
         <w:spacing w:before="240" w:after="240"/>
         <w:rPr>
           <w:rtl/>
-          <w:lang w:bidi="he"/>
+          <w:lang w:bidi="he-IL"/>
         </w:rPr>
       </w:pPr>
       <w:r>
@@ -5515,24 +5536,6 @@
         </w:rPr>
         <w:t>.</w:t>
       </w:r>
-    </w:p>
-    <w:p>
-      <w:pPr>
-        <w:bidi/>
-        <w:jc w:val="both"/>
-        <w:rPr>
-          <w:rtl/>
-          <w:lang w:bidi="he"/>
-        </w:rPr>
-      </w:pPr>
-    </w:p>
-    <w:p>
-      <w:pPr>
-        <w:rPr>
-          <w:rtl/>
-          <w:lang w:bidi="he-IL"/>
-        </w:rPr>
-      </w:pPr>
       <w:r>
         <w:rPr>
           <w:rtl/>
@@ -5540,6 +5543,8 @@
         </w:rPr>
         <w:br w:type="page"/>
       </w:r>
+      <w:bookmarkStart w:id="0" w:name="_GoBack"/>
+      <w:bookmarkEnd w:id="0"/>
     </w:p>
     <w:p>
       <w:pPr>
@@ -9347,19 +9352,28 @@
         </w:rPr>
         <w:t xml:space="preserve"> – </w:t>
       </w:r>
-      <w:r>
-        <w:rPr>
-          <w:rtl/>
-          <w:lang w:bidi="he"/>
-        </w:rPr>
-        <w:t xml:space="preserve">elevator </w:t>
-      </w:r>
       <w:proofErr w:type="spellStart"/>
       <w:r>
         <w:rPr>
           <w:rtl/>
           <w:lang w:bidi="he"/>
         </w:rPr>
+        <w:t>elevator</w:t>
+      </w:r>
+      <w:proofErr w:type="spellEnd"/>
+      <w:r>
+        <w:rPr>
+          <w:rtl/>
+          <w:lang w:bidi="he"/>
+        </w:rPr>
+        <w:t xml:space="preserve"> </w:t>
+      </w:r>
+      <w:proofErr w:type="spellStart"/>
+      <w:r>
+        <w:rPr>
+          <w:rtl/>
+          <w:lang w:bidi="he"/>
+        </w:rPr>
         <w:t>pitch</w:t>
       </w:r>
       <w:proofErr w:type="spellEnd"/>
@@ -9660,16 +9674,7 @@
           <w:rtl/>
           <w:lang w:bidi="he-IL"/>
         </w:rPr>
-        <w:t>בפורמ</w:t>
-      </w:r>
-      <w:bookmarkStart w:id="0" w:name="_GoBack"/>
-      <w:bookmarkEnd w:id="0"/>
-      <w:r>
-        <w:rPr>
-          <w:rtl/>
-          <w:lang w:bidi="he-IL"/>
-        </w:rPr>
-        <w:t>ט</w:t>
+        <w:t>בפורמט</w:t>
       </w:r>
       <w:r>
         <w:rPr>
@@ -9716,25 +9721,7 @@
             <w:rtl/>
             <w:lang w:bidi="he-IL"/>
           </w:rPr>
-          <w:t>קישור לסר</w:t>
-        </w:r>
-        <w:r>
-          <w:rPr>
-            <w:rStyle w:val="Hyperlink"/>
-            <w:rFonts w:hint="cs"/>
-            <w:rtl/>
-            <w:lang w:bidi="he-IL"/>
-          </w:rPr>
-          <w:t>ט</w:t>
-        </w:r>
-        <w:r>
-          <w:rPr>
-            <w:rStyle w:val="Hyperlink"/>
-            <w:rFonts w:hint="cs"/>
-            <w:rtl/>
-            <w:lang w:bidi="he-IL"/>
-          </w:rPr>
-          <w:t>ון</w:t>
+          <w:t>קישור לסרטון</w:t>
         </w:r>
       </w:hyperlink>
     </w:p>

</xml_diff>